<commit_message>
Added new function to multi-label classification and new parameter --labelToMat
</commit_message>
<xml_diff>
--- a/manual.docx
+++ b/manual.docx
@@ -1,6 +1,6 @@
 
 <file path=word/document.xml><?xml version="1.0" encoding="utf-8"?>
-<w:document xmlns:wpc="http://schemas.microsoft.com/office/word/2010/wordprocessingCanvas" xmlns:mc="http://schemas.openxmlformats.org/markup-compatibility/2006" xmlns:o="urn:schemas-microsoft-com:office:office" xmlns:r="http://schemas.openxmlformats.org/officeDocument/2006/relationships" xmlns:m="http://schemas.openxmlformats.org/officeDocument/2006/math" xmlns:v="urn:schemas-microsoft-com:vml" xmlns:wp14="http://schemas.microsoft.com/office/word/2010/wordprocessingDrawing" xmlns:wp="http://schemas.openxmlformats.org/drawingml/2006/wordprocessingDrawing" xmlns:w10="urn:schemas-microsoft-com:office:word" xmlns:w="http://schemas.openxmlformats.org/wordprocessingml/2006/main" xmlns:w14="http://schemas.microsoft.com/office/word/2010/wordml" xmlns:w15="http://schemas.microsoft.com/office/word/2012/wordml" xmlns:wpg="http://schemas.microsoft.com/office/word/2010/wordprocessingGroup" xmlns:wpi="http://schemas.microsoft.com/office/word/2010/wordprocessingInk" xmlns:wne="http://schemas.microsoft.com/office/word/2006/wordml" xmlns:wps="http://schemas.microsoft.com/office/word/2010/wordprocessingShape" mc:Ignorable="w14 w15 wp14">
+<w:document xmlns:wpc="http://schemas.microsoft.com/office/word/2010/wordprocessingCanvas" xmlns:cx="http://schemas.microsoft.com/office/drawing/2014/chartex" xmlns:cx1="http://schemas.microsoft.com/office/drawing/2015/9/8/chartex" xmlns:cx2="http://schemas.microsoft.com/office/drawing/2015/10/21/chartex" xmlns:cx3="http://schemas.microsoft.com/office/drawing/2016/5/9/chartex" xmlns:cx4="http://schemas.microsoft.com/office/drawing/2016/5/10/chartex" xmlns:cx5="http://schemas.microsoft.com/office/drawing/2016/5/11/chartex" xmlns:cx6="http://schemas.microsoft.com/office/drawing/2016/5/12/chartex" xmlns:cx7="http://schemas.microsoft.com/office/drawing/2016/5/13/chartex" xmlns:cx8="http://schemas.microsoft.com/office/drawing/2016/5/14/chartex" xmlns:mc="http://schemas.openxmlformats.org/markup-compatibility/2006" xmlns:aink="http://schemas.microsoft.com/office/drawing/2016/ink" xmlns:am3d="http://schemas.microsoft.com/office/drawing/2017/model3d" xmlns:o="urn:schemas-microsoft-com:office:office" xmlns:r="http://schemas.openxmlformats.org/officeDocument/2006/relationships" xmlns:m="http://schemas.openxmlformats.org/officeDocument/2006/math" xmlns:v="urn:schemas-microsoft-com:vml" xmlns:wp14="http://schemas.microsoft.com/office/word/2010/wordprocessingDrawing" xmlns:wp="http://schemas.openxmlformats.org/drawingml/2006/wordprocessingDrawing" xmlns:w10="urn:schemas-microsoft-com:office:word" xmlns:w="http://schemas.openxmlformats.org/wordprocessingml/2006/main" xmlns:w14="http://schemas.microsoft.com/office/word/2010/wordml" xmlns:w15="http://schemas.microsoft.com/office/word/2012/wordml" xmlns:w16cid="http://schemas.microsoft.com/office/word/2016/wordml/cid" xmlns:w16se="http://schemas.microsoft.com/office/word/2015/wordml/symex" xmlns:wpg="http://schemas.microsoft.com/office/word/2010/wordprocessingGroup" xmlns:wpi="http://schemas.microsoft.com/office/word/2010/wordprocessingInk" xmlns:wne="http://schemas.microsoft.com/office/word/2006/wordml" xmlns:wps="http://schemas.microsoft.com/office/word/2010/wordprocessingShape" mc:Ignorable="w14 w15 w16se w16cid wp14">
   <w:body>
     <w:p>
       <w:pPr>
@@ -553,7 +553,7 @@
       <w:hyperlink r:id="rId7" w:history="1">
         <w:r>
           <w:rPr>
-            <w:rStyle w:val="a6"/>
+            <w:rStyle w:val="a8"/>
             <w:rFonts w:ascii="Times New Roman" w:hAnsi="Times New Roman" w:cs="Times New Roman"/>
           </w:rPr>
           <w:t>https://www.anaconda.com/</w:t>
@@ -762,8 +762,6 @@
         </w:rPr>
         <w:t xml:space="preserve"> </w:t>
       </w:r>
-      <w:bookmarkStart w:id="0" w:name="_GoBack"/>
-      <w:bookmarkEnd w:id="0"/>
       <w:r>
         <w:rPr>
           <w:rFonts w:ascii="Times New Roman" w:hAnsi="Times New Roman" w:cs="Times New Roman"/>
@@ -805,7 +803,7 @@
     </w:p>
     <w:p>
       <w:pPr>
-        <w:pStyle w:val="a7"/>
+        <w:pStyle w:val="a9"/>
         <w:numPr>
           <w:ilvl w:val="0"/>
           <w:numId w:val="3"/>
@@ -849,7 +847,7 @@
     </w:p>
     <w:p>
       <w:pPr>
-        <w:pStyle w:val="a7"/>
+        <w:pStyle w:val="a9"/>
         <w:ind w:left="360" w:firstLineChars="0" w:firstLine="0"/>
         <w:rPr>
           <w:rFonts w:ascii="Times New Roman" w:hAnsi="Times New Roman" w:cs="Times New Roman"/>
@@ -866,7 +864,7 @@
     </w:p>
     <w:p>
       <w:pPr>
-        <w:pStyle w:val="a7"/>
+        <w:pStyle w:val="a9"/>
         <w:ind w:left="360" w:firstLineChars="0" w:firstLine="0"/>
         <w:rPr>
           <w:rFonts w:ascii="Times New Roman" w:hAnsi="Times New Roman" w:cs="Times New Roman"/>
@@ -881,7 +879,7 @@
     </w:p>
     <w:p>
       <w:pPr>
-        <w:pStyle w:val="a7"/>
+        <w:pStyle w:val="a9"/>
         <w:ind w:left="360" w:firstLineChars="0" w:firstLine="0"/>
         <w:rPr>
           <w:rFonts w:ascii="Times New Roman" w:hAnsi="Times New Roman" w:cs="Times New Roman"/>
@@ -898,7 +896,7 @@
     </w:p>
     <w:p>
       <w:pPr>
-        <w:pStyle w:val="a7"/>
+        <w:pStyle w:val="a9"/>
         <w:numPr>
           <w:ilvl w:val="0"/>
           <w:numId w:val="3"/>
@@ -923,7 +921,7 @@
     </w:p>
     <w:p>
       <w:pPr>
-        <w:pStyle w:val="a7"/>
+        <w:pStyle w:val="a9"/>
         <w:ind w:left="360" w:firstLineChars="0" w:firstLine="0"/>
         <w:rPr>
           <w:rFonts w:ascii="Times New Roman" w:hAnsi="Times New Roman" w:cs="Times New Roman"/>
@@ -942,7 +940,7 @@
     </w:p>
     <w:p>
       <w:pPr>
-        <w:pStyle w:val="a7"/>
+        <w:pStyle w:val="a9"/>
         <w:ind w:left="360" w:firstLineChars="0" w:firstLine="0"/>
         <w:rPr>
           <w:rFonts w:ascii="Times New Roman" w:hAnsi="Times New Roman" w:cs="Times New Roman"/>
@@ -969,7 +967,7 @@
     </w:p>
     <w:p>
       <w:pPr>
-        <w:pStyle w:val="a7"/>
+        <w:pStyle w:val="a9"/>
         <w:ind w:left="360" w:firstLineChars="0" w:firstLine="0"/>
         <w:rPr>
           <w:rFonts w:ascii="Times New Roman" w:hAnsi="Times New Roman" w:cs="Times New Roman"/>
@@ -986,7 +984,7 @@
     </w:p>
     <w:p>
       <w:pPr>
-        <w:pStyle w:val="a7"/>
+        <w:pStyle w:val="a9"/>
         <w:ind w:left="360" w:firstLineChars="0" w:firstLine="0"/>
         <w:rPr>
           <w:rFonts w:ascii="Times New Roman" w:hAnsi="Times New Roman" w:cs="Times New Roman"/>
@@ -7107,6 +7105,142 @@
             <w:tcW w:w="1413" w:type="dxa"/>
             <w:tcBorders>
               <w:left w:val="single" w:sz="4" w:space="0" w:color="auto"/>
+            </w:tcBorders>
+            <w:vAlign w:val="center"/>
+          </w:tcPr>
+          <w:p>
+            <w:pPr>
+              <w:rPr>
+                <w:rFonts w:ascii="Times New Roman" w:hAnsi="Times New Roman" w:cs="Times New Roman"/>
+              </w:rPr>
+            </w:pPr>
+            <w:r>
+              <w:rPr>
+                <w:rFonts w:ascii="Times New Roman" w:hAnsi="Times New Roman" w:cs="Times New Roman" w:hint="eastAsia"/>
+              </w:rPr>
+              <w:t>--</w:t>
+            </w:r>
+            <w:r>
+              <w:rPr>
+                <w:rFonts w:ascii="Times New Roman" w:hAnsi="Times New Roman" w:cs="Times New Roman"/>
+              </w:rPr>
+              <w:t>labelToMat</w:t>
+            </w:r>
+          </w:p>
+        </w:tc>
+        <w:tc>
+          <w:tcPr>
+            <w:tcW w:w="709" w:type="dxa"/>
+            <w:vAlign w:val="center"/>
+          </w:tcPr>
+          <w:p>
+            <w:pPr>
+              <w:jc w:val="center"/>
+              <w:cnfStyle w:val="000000100000" w:firstRow="0" w:lastRow="0" w:firstColumn="0" w:lastColumn="0" w:oddVBand="0" w:evenVBand="0" w:oddHBand="1" w:evenHBand="0" w:firstRowFirstColumn="0" w:firstRowLastColumn="0" w:lastRowFirstColumn="0" w:lastRowLastColumn="0"/>
+              <w:rPr>
+                <w:rFonts w:ascii="Times New Roman" w:hAnsi="Times New Roman" w:cs="Times New Roman"/>
+              </w:rPr>
+            </w:pPr>
+            <w:r>
+              <w:rPr>
+                <w:rFonts w:ascii="Times New Roman" w:hAnsi="Times New Roman" w:cs="Times New Roman" w:hint="eastAsia"/>
+              </w:rPr>
+              <w:t>No</w:t>
+            </w:r>
+          </w:p>
+        </w:tc>
+        <w:tc>
+          <w:tcPr>
+            <w:tcW w:w="850" w:type="dxa"/>
+            <w:vAlign w:val="center"/>
+          </w:tcPr>
+          <w:p>
+            <w:pPr>
+              <w:jc w:val="center"/>
+              <w:cnfStyle w:val="000000100000" w:firstRow="0" w:lastRow="0" w:firstColumn="0" w:lastColumn="0" w:oddVBand="0" w:evenVBand="0" w:oddHBand="1" w:evenHBand="0" w:firstRowFirstColumn="0" w:firstRowLastColumn="0" w:lastRowFirstColumn="0" w:lastRowLastColumn="0"/>
+              <w:rPr>
+                <w:rFonts w:ascii="Times New Roman" w:hAnsi="Times New Roman" w:cs="Times New Roman"/>
+              </w:rPr>
+            </w:pPr>
+            <w:r>
+              <w:rPr>
+                <w:rFonts w:ascii="Times New Roman" w:hAnsi="Times New Roman" w:cs="Times New Roman" w:hint="eastAsia"/>
+              </w:rPr>
+              <w:t>F</w:t>
+            </w:r>
+            <w:r>
+              <w:rPr>
+                <w:rFonts w:ascii="Times New Roman" w:hAnsi="Times New Roman" w:cs="Times New Roman"/>
+              </w:rPr>
+              <w:t>alse</w:t>
+            </w:r>
+          </w:p>
+        </w:tc>
+        <w:tc>
+          <w:tcPr>
+            <w:tcW w:w="1134" w:type="dxa"/>
+            <w:vAlign w:val="center"/>
+          </w:tcPr>
+          <w:p>
+            <w:pPr>
+              <w:cnfStyle w:val="000000100000" w:firstRow="0" w:lastRow="0" w:firstColumn="0" w:lastColumn="0" w:oddVBand="0" w:evenVBand="0" w:oddHBand="1" w:evenHBand="0" w:firstRowFirstColumn="0" w:firstRowLastColumn="0" w:lastRowFirstColumn="0" w:lastRowLastColumn="0"/>
+              <w:rPr>
+                <w:rFonts w:ascii="Times New Roman" w:hAnsi="Times New Roman" w:cs="Times New Roman"/>
+              </w:rPr>
+            </w:pPr>
+            <w:r>
+              <w:rPr>
+                <w:rFonts w:ascii="Times New Roman" w:hAnsi="Times New Roman" w:cs="Times New Roman" w:hint="eastAsia"/>
+              </w:rPr>
+              <w:t>b</w:t>
+            </w:r>
+            <w:r>
+              <w:rPr>
+                <w:rFonts w:ascii="Times New Roman" w:hAnsi="Times New Roman" w:cs="Times New Roman"/>
+              </w:rPr>
+              <w:t>ool</w:t>
+            </w:r>
+          </w:p>
+        </w:tc>
+        <w:tc>
+          <w:tcPr>
+            <w:tcW w:w="4190" w:type="dxa"/>
+            <w:tcBorders>
+              <w:right w:val="single" w:sz="4" w:space="0" w:color="auto"/>
+            </w:tcBorders>
+            <w:vAlign w:val="center"/>
+          </w:tcPr>
+          <w:p>
+            <w:pPr>
+              <w:cnfStyle w:val="000000100000" w:firstRow="0" w:lastRow="0" w:firstColumn="0" w:lastColumn="0" w:oddVBand="0" w:evenVBand="0" w:oddHBand="1" w:evenHBand="0" w:firstRowFirstColumn="0" w:firstRowLastColumn="0" w:lastRowFirstColumn="0" w:lastRowLastColumn="0"/>
+              <w:rPr>
+                <w:rFonts w:ascii="Times New Roman" w:hAnsi="Times New Roman" w:cs="Times New Roman"/>
+              </w:rPr>
+            </w:pPr>
+            <w:r>
+              <w:rPr>
+                <w:rFonts w:ascii="Times New Roman" w:hAnsi="Times New Roman" w:cs="Times New Roman"/>
+              </w:rPr>
+              <w:t>Change the label into matrix</w:t>
+            </w:r>
+            <w:r>
+              <w:rPr>
+                <w:rFonts w:ascii="Times New Roman" w:hAnsi="Times New Roman" w:cs="Times New Roman"/>
+              </w:rPr>
+              <w:t xml:space="preserve"> for some special neural network.</w:t>
+            </w:r>
+            <w:bookmarkStart w:id="0" w:name="_GoBack"/>
+            <w:bookmarkEnd w:id="0"/>
+          </w:p>
+        </w:tc>
+      </w:tr>
+      <w:tr>
+        <w:tc>
+          <w:tcPr>
+            <w:cnfStyle w:val="001000000000" w:firstRow="0" w:lastRow="0" w:firstColumn="1" w:lastColumn="0" w:oddVBand="0" w:evenVBand="0" w:oddHBand="0" w:evenHBand="0" w:firstRowFirstColumn="0" w:firstRowLastColumn="0" w:lastRowFirstColumn="0" w:lastRowLastColumn="0"/>
+            <w:tcW w:w="1413" w:type="dxa"/>
+            <w:tcBorders>
+              <w:left w:val="single" w:sz="4" w:space="0" w:color="auto"/>
               <w:bottom w:val="single" w:sz="4" w:space="0" w:color="auto"/>
             </w:tcBorders>
             <w:vAlign w:val="center"/>
@@ -7136,7 +7270,7 @@
           <w:p>
             <w:pPr>
               <w:jc w:val="center"/>
-              <w:cnfStyle w:val="000000100000" w:firstRow="0" w:lastRow="0" w:firstColumn="0" w:lastColumn="0" w:oddVBand="0" w:evenVBand="0" w:oddHBand="1" w:evenHBand="0" w:firstRowFirstColumn="0" w:firstRowLastColumn="0" w:lastRowFirstColumn="0" w:lastRowLastColumn="0"/>
+              <w:cnfStyle w:val="000000000000" w:firstRow="0" w:lastRow="0" w:firstColumn="0" w:lastColumn="0" w:oddVBand="0" w:evenVBand="0" w:oddHBand="0" w:evenHBand="0" w:firstRowFirstColumn="0" w:firstRowLastColumn="0" w:lastRowFirstColumn="0" w:lastRowLastColumn="0"/>
               <w:rPr>
                 <w:rFonts w:ascii="Times New Roman" w:hAnsi="Times New Roman" w:cs="Times New Roman"/>
               </w:rPr>
@@ -7160,7 +7294,7 @@
           <w:p>
             <w:pPr>
               <w:jc w:val="center"/>
-              <w:cnfStyle w:val="000000100000" w:firstRow="0" w:lastRow="0" w:firstColumn="0" w:lastColumn="0" w:oddVBand="0" w:evenVBand="0" w:oddHBand="1" w:evenHBand="0" w:firstRowFirstColumn="0" w:firstRowLastColumn="0" w:lastRowFirstColumn="0" w:lastRowLastColumn="0"/>
+              <w:cnfStyle w:val="000000000000" w:firstRow="0" w:lastRow="0" w:firstColumn="0" w:lastColumn="0" w:oddVBand="0" w:evenVBand="0" w:oddHBand="0" w:evenHBand="0" w:firstRowFirstColumn="0" w:firstRowLastColumn="0" w:lastRowFirstColumn="0" w:lastRowLastColumn="0"/>
               <w:rPr>
                 <w:rFonts w:ascii="Times New Roman" w:hAnsi="Times New Roman" w:cs="Times New Roman"/>
               </w:rPr>
@@ -7183,7 +7317,7 @@
           </w:tcPr>
           <w:p>
             <w:pPr>
-              <w:cnfStyle w:val="000000100000" w:firstRow="0" w:lastRow="0" w:firstColumn="0" w:lastColumn="0" w:oddVBand="0" w:evenVBand="0" w:oddHBand="1" w:evenHBand="0" w:firstRowFirstColumn="0" w:firstRowLastColumn="0" w:lastRowFirstColumn="0" w:lastRowLastColumn="0"/>
+              <w:cnfStyle w:val="000000000000" w:firstRow="0" w:lastRow="0" w:firstColumn="0" w:lastColumn="0" w:oddVBand="0" w:evenVBand="0" w:oddHBand="0" w:evenHBand="0" w:firstRowFirstColumn="0" w:firstRowLastColumn="0" w:lastRowFirstColumn="0" w:lastRowLastColumn="0"/>
               <w:rPr>
                 <w:rFonts w:ascii="Times New Roman" w:hAnsi="Times New Roman" w:cs="Times New Roman"/>
               </w:rPr>
@@ -7207,7 +7341,7 @@
           </w:tcPr>
           <w:p>
             <w:pPr>
-              <w:cnfStyle w:val="000000100000" w:firstRow="0" w:lastRow="0" w:firstColumn="0" w:lastColumn="0" w:oddVBand="0" w:evenVBand="0" w:oddHBand="1" w:evenHBand="0" w:firstRowFirstColumn="0" w:firstRowLastColumn="0" w:lastRowFirstColumn="0" w:lastRowLastColumn="0"/>
+              <w:cnfStyle w:val="000000000000" w:firstRow="0" w:lastRow="0" w:firstColumn="0" w:lastColumn="0" w:oddVBand="0" w:evenVBand="0" w:oddHBand="0" w:evenHBand="0" w:firstRowFirstColumn="0" w:firstRowLastColumn="0" w:lastRowFirstColumn="0" w:lastRowLastColumn="0"/>
               <w:rPr>
                 <w:rFonts w:ascii="Times New Roman" w:hAnsi="Times New Roman" w:cs="Times New Roman"/>
               </w:rPr>
@@ -8630,7 +8764,7 @@
     </w:p>
     <w:p>
       <w:pPr>
-        <w:pStyle w:val="a7"/>
+        <w:pStyle w:val="a9"/>
         <w:numPr>
           <w:ilvl w:val="0"/>
           <w:numId w:val="5"/>
@@ -8689,7 +8823,7 @@
     </w:p>
     <w:p>
       <w:pPr>
-        <w:pStyle w:val="a7"/>
+        <w:pStyle w:val="a9"/>
         <w:numPr>
           <w:ilvl w:val="0"/>
           <w:numId w:val="5"/>
@@ -8931,7 +9065,7 @@
     </w:p>
     <w:p>
       <w:pPr>
-        <w:pStyle w:val="a7"/>
+        <w:pStyle w:val="a9"/>
         <w:numPr>
           <w:ilvl w:val="0"/>
           <w:numId w:val="5"/>
@@ -8942,6 +9076,7 @@
         <w:rPr>
           <w:rFonts w:ascii="Times New Roman" w:hAnsi="Times New Roman" w:cs="Times New Roman"/>
         </w:rPr>
+        <w:lastRenderedPageBreak/>
         <w:t>Similarly, in kmer case: ‘</w:t>
       </w:r>
       <m:oMath>
@@ -9652,7 +9787,7 @@
 </file>
 
 <file path=word/endnotes.xml><?xml version="1.0" encoding="utf-8"?>
-<w:endnotes xmlns:wpc="http://schemas.microsoft.com/office/word/2010/wordprocessingCanvas" xmlns:mc="http://schemas.openxmlformats.org/markup-compatibility/2006" xmlns:o="urn:schemas-microsoft-com:office:office" xmlns:r="http://schemas.openxmlformats.org/officeDocument/2006/relationships" xmlns:m="http://schemas.openxmlformats.org/officeDocument/2006/math" xmlns:v="urn:schemas-microsoft-com:vml" xmlns:wp14="http://schemas.microsoft.com/office/word/2010/wordprocessingDrawing" xmlns:wp="http://schemas.openxmlformats.org/drawingml/2006/wordprocessingDrawing" xmlns:w10="urn:schemas-microsoft-com:office:word" xmlns:w="http://schemas.openxmlformats.org/wordprocessingml/2006/main" xmlns:w14="http://schemas.microsoft.com/office/word/2010/wordml" xmlns:w15="http://schemas.microsoft.com/office/word/2012/wordml" xmlns:wpg="http://schemas.microsoft.com/office/word/2010/wordprocessingGroup" xmlns:wpi="http://schemas.microsoft.com/office/word/2010/wordprocessingInk" xmlns:wne="http://schemas.microsoft.com/office/word/2006/wordml" xmlns:wps="http://schemas.microsoft.com/office/word/2010/wordprocessingShape" mc:Ignorable="w14 w15 wp14">
+<w:endnotes xmlns:wpc="http://schemas.microsoft.com/office/word/2010/wordprocessingCanvas" xmlns:cx="http://schemas.microsoft.com/office/drawing/2014/chartex" xmlns:cx1="http://schemas.microsoft.com/office/drawing/2015/9/8/chartex" xmlns:cx2="http://schemas.microsoft.com/office/drawing/2015/10/21/chartex" xmlns:cx3="http://schemas.microsoft.com/office/drawing/2016/5/9/chartex" xmlns:cx4="http://schemas.microsoft.com/office/drawing/2016/5/10/chartex" xmlns:cx5="http://schemas.microsoft.com/office/drawing/2016/5/11/chartex" xmlns:cx6="http://schemas.microsoft.com/office/drawing/2016/5/12/chartex" xmlns:cx7="http://schemas.microsoft.com/office/drawing/2016/5/13/chartex" xmlns:cx8="http://schemas.microsoft.com/office/drawing/2016/5/14/chartex" xmlns:mc="http://schemas.openxmlformats.org/markup-compatibility/2006" xmlns:aink="http://schemas.microsoft.com/office/drawing/2016/ink" xmlns:am3d="http://schemas.microsoft.com/office/drawing/2017/model3d" xmlns:o="urn:schemas-microsoft-com:office:office" xmlns:r="http://schemas.openxmlformats.org/officeDocument/2006/relationships" xmlns:m="http://schemas.openxmlformats.org/officeDocument/2006/math" xmlns:v="urn:schemas-microsoft-com:vml" xmlns:wp14="http://schemas.microsoft.com/office/word/2010/wordprocessingDrawing" xmlns:wp="http://schemas.openxmlformats.org/drawingml/2006/wordprocessingDrawing" xmlns:w10="urn:schemas-microsoft-com:office:word" xmlns:w="http://schemas.openxmlformats.org/wordprocessingml/2006/main" xmlns:w14="http://schemas.microsoft.com/office/word/2010/wordml" xmlns:w15="http://schemas.microsoft.com/office/word/2012/wordml" xmlns:w16cid="http://schemas.microsoft.com/office/word/2016/wordml/cid" xmlns:w16se="http://schemas.microsoft.com/office/word/2015/wordml/symex" xmlns:wpg="http://schemas.microsoft.com/office/word/2010/wordprocessingGroup" xmlns:wpi="http://schemas.microsoft.com/office/word/2010/wordprocessingInk" xmlns:wne="http://schemas.microsoft.com/office/word/2006/wordml" xmlns:wps="http://schemas.microsoft.com/office/word/2010/wordprocessingShape" mc:Ignorable="w14 w15 w16se w16cid wp14">
   <w:endnote w:type="separator" w:id="-1">
     <w:p>
       <w:r>
@@ -9671,7 +9806,7 @@
 </file>
 
 <file path=word/footnotes.xml><?xml version="1.0" encoding="utf-8"?>
-<w:footnotes xmlns:wpc="http://schemas.microsoft.com/office/word/2010/wordprocessingCanvas" xmlns:mc="http://schemas.openxmlformats.org/markup-compatibility/2006" xmlns:o="urn:schemas-microsoft-com:office:office" xmlns:r="http://schemas.openxmlformats.org/officeDocument/2006/relationships" xmlns:m="http://schemas.openxmlformats.org/officeDocument/2006/math" xmlns:v="urn:schemas-microsoft-com:vml" xmlns:wp14="http://schemas.microsoft.com/office/word/2010/wordprocessingDrawing" xmlns:wp="http://schemas.openxmlformats.org/drawingml/2006/wordprocessingDrawing" xmlns:w10="urn:schemas-microsoft-com:office:word" xmlns:w="http://schemas.openxmlformats.org/wordprocessingml/2006/main" xmlns:w14="http://schemas.microsoft.com/office/word/2010/wordml" xmlns:w15="http://schemas.microsoft.com/office/word/2012/wordml" xmlns:wpg="http://schemas.microsoft.com/office/word/2010/wordprocessingGroup" xmlns:wpi="http://schemas.microsoft.com/office/word/2010/wordprocessingInk" xmlns:wne="http://schemas.microsoft.com/office/word/2006/wordml" xmlns:wps="http://schemas.microsoft.com/office/word/2010/wordprocessingShape" mc:Ignorable="w14 w15 wp14">
+<w:footnotes xmlns:wpc="http://schemas.microsoft.com/office/word/2010/wordprocessingCanvas" xmlns:cx="http://schemas.microsoft.com/office/drawing/2014/chartex" xmlns:cx1="http://schemas.microsoft.com/office/drawing/2015/9/8/chartex" xmlns:cx2="http://schemas.microsoft.com/office/drawing/2015/10/21/chartex" xmlns:cx3="http://schemas.microsoft.com/office/drawing/2016/5/9/chartex" xmlns:cx4="http://schemas.microsoft.com/office/drawing/2016/5/10/chartex" xmlns:cx5="http://schemas.microsoft.com/office/drawing/2016/5/11/chartex" xmlns:cx6="http://schemas.microsoft.com/office/drawing/2016/5/12/chartex" xmlns:cx7="http://schemas.microsoft.com/office/drawing/2016/5/13/chartex" xmlns:cx8="http://schemas.microsoft.com/office/drawing/2016/5/14/chartex" xmlns:mc="http://schemas.openxmlformats.org/markup-compatibility/2006" xmlns:aink="http://schemas.microsoft.com/office/drawing/2016/ink" xmlns:am3d="http://schemas.microsoft.com/office/drawing/2017/model3d" xmlns:o="urn:schemas-microsoft-com:office:office" xmlns:r="http://schemas.openxmlformats.org/officeDocument/2006/relationships" xmlns:m="http://schemas.openxmlformats.org/officeDocument/2006/math" xmlns:v="urn:schemas-microsoft-com:vml" xmlns:wp14="http://schemas.microsoft.com/office/word/2010/wordprocessingDrawing" xmlns:wp="http://schemas.openxmlformats.org/drawingml/2006/wordprocessingDrawing" xmlns:w10="urn:schemas-microsoft-com:office:word" xmlns:w="http://schemas.openxmlformats.org/wordprocessingml/2006/main" xmlns:w14="http://schemas.microsoft.com/office/word/2010/wordml" xmlns:w15="http://schemas.microsoft.com/office/word/2012/wordml" xmlns:w16cid="http://schemas.microsoft.com/office/word/2016/wordml/cid" xmlns:w16se="http://schemas.microsoft.com/office/word/2015/wordml/symex" xmlns:wpg="http://schemas.microsoft.com/office/word/2010/wordprocessingGroup" xmlns:wpi="http://schemas.microsoft.com/office/word/2010/wordprocessingInk" xmlns:wne="http://schemas.microsoft.com/office/word/2006/wordml" xmlns:wps="http://schemas.microsoft.com/office/word/2010/wordprocessingShape" mc:Ignorable="w14 w15 w16se w16cid wp14">
   <w:footnote w:type="separator" w:id="-1">
     <w:p>
       <w:r>
@@ -9690,8 +9825,8 @@
 </file>
 
 <file path=word/numbering.xml><?xml version="1.0" encoding="utf-8"?>
-<w:numbering xmlns:wpc="http://schemas.microsoft.com/office/word/2010/wordprocessingCanvas" xmlns:mc="http://schemas.openxmlformats.org/markup-compatibility/2006" xmlns:o="urn:schemas-microsoft-com:office:office" xmlns:r="http://schemas.openxmlformats.org/officeDocument/2006/relationships" xmlns:m="http://schemas.openxmlformats.org/officeDocument/2006/math" xmlns:v="urn:schemas-microsoft-com:vml" xmlns:wp14="http://schemas.microsoft.com/office/word/2010/wordprocessingDrawing" xmlns:wp="http://schemas.openxmlformats.org/drawingml/2006/wordprocessingDrawing" xmlns:w10="urn:schemas-microsoft-com:office:word" xmlns:w="http://schemas.openxmlformats.org/wordprocessingml/2006/main" xmlns:w14="http://schemas.microsoft.com/office/word/2010/wordml" xmlns:w15="http://schemas.microsoft.com/office/word/2012/wordml" xmlns:wpg="http://schemas.microsoft.com/office/word/2010/wordprocessingGroup" xmlns:wpi="http://schemas.microsoft.com/office/word/2010/wordprocessingInk" xmlns:wne="http://schemas.microsoft.com/office/word/2006/wordml" xmlns:wps="http://schemas.microsoft.com/office/word/2010/wordprocessingShape" mc:Ignorable="w14 w15 wp14">
-  <w:abstractNum w:abstractNumId="0">
+<w:numbering xmlns:wpc="http://schemas.microsoft.com/office/word/2010/wordprocessingCanvas" xmlns:cx="http://schemas.microsoft.com/office/drawing/2014/chartex" xmlns:cx1="http://schemas.microsoft.com/office/drawing/2015/9/8/chartex" xmlns:cx2="http://schemas.microsoft.com/office/drawing/2015/10/21/chartex" xmlns:cx3="http://schemas.microsoft.com/office/drawing/2016/5/9/chartex" xmlns:cx4="http://schemas.microsoft.com/office/drawing/2016/5/10/chartex" xmlns:cx5="http://schemas.microsoft.com/office/drawing/2016/5/11/chartex" xmlns:cx6="http://schemas.microsoft.com/office/drawing/2016/5/12/chartex" xmlns:cx7="http://schemas.microsoft.com/office/drawing/2016/5/13/chartex" xmlns:cx8="http://schemas.microsoft.com/office/drawing/2016/5/14/chartex" xmlns:mc="http://schemas.openxmlformats.org/markup-compatibility/2006" xmlns:aink="http://schemas.microsoft.com/office/drawing/2016/ink" xmlns:am3d="http://schemas.microsoft.com/office/drawing/2017/model3d" xmlns:o="urn:schemas-microsoft-com:office:office" xmlns:r="http://schemas.openxmlformats.org/officeDocument/2006/relationships" xmlns:m="http://schemas.openxmlformats.org/officeDocument/2006/math" xmlns:v="urn:schemas-microsoft-com:vml" xmlns:wp14="http://schemas.microsoft.com/office/word/2010/wordprocessingDrawing" xmlns:wp="http://schemas.openxmlformats.org/drawingml/2006/wordprocessingDrawing" xmlns:w10="urn:schemas-microsoft-com:office:word" xmlns:w="http://schemas.openxmlformats.org/wordprocessingml/2006/main" xmlns:w14="http://schemas.microsoft.com/office/word/2010/wordml" xmlns:w15="http://schemas.microsoft.com/office/word/2012/wordml" xmlns:w16cid="http://schemas.microsoft.com/office/word/2016/wordml/cid" xmlns:w16se="http://schemas.microsoft.com/office/word/2015/wordml/symex" xmlns:wpg="http://schemas.microsoft.com/office/word/2010/wordprocessingGroup" xmlns:wpi="http://schemas.microsoft.com/office/word/2010/wordprocessingInk" xmlns:wne="http://schemas.microsoft.com/office/word/2006/wordml" xmlns:wps="http://schemas.microsoft.com/office/word/2010/wordprocessingShape" mc:Ignorable="w14 w15 w16se w16cid wp14">
+  <w:abstractNum w:abstractNumId="0" w15:restartNumberingAfterBreak="0">
     <w:nsid w:val="1F1B0B50"/>
     <w:multiLevelType w:val="hybridMultilevel"/>
     <w:tmpl w:val="8048C84C"/>
@@ -9780,7 +9915,7 @@
       </w:pPr>
     </w:lvl>
   </w:abstractNum>
-  <w:abstractNum w:abstractNumId="1">
+  <w:abstractNum w:abstractNumId="1" w15:restartNumberingAfterBreak="0">
     <w:nsid w:val="56721EB9"/>
     <w:multiLevelType w:val="multilevel"/>
     <w:tmpl w:val="FFEEE0D8"/>
@@ -9901,7 +10036,7 @@
       </w:rPr>
     </w:lvl>
   </w:abstractNum>
-  <w:abstractNum w:abstractNumId="2">
+  <w:abstractNum w:abstractNumId="2" w15:restartNumberingAfterBreak="0">
     <w:nsid w:val="6A4936BE"/>
     <w:multiLevelType w:val="hybridMultilevel"/>
     <w:tmpl w:val="6608B76E"/>
@@ -9990,7 +10125,7 @@
       </w:pPr>
     </w:lvl>
   </w:abstractNum>
-  <w:abstractNum w:abstractNumId="3">
+  <w:abstractNum w:abstractNumId="3" w15:restartNumberingAfterBreak="0">
     <w:nsid w:val="72207D7A"/>
     <w:multiLevelType w:val="hybridMultilevel"/>
     <w:tmpl w:val="F67EFFA8"/>
@@ -10079,7 +10214,7 @@
       </w:pPr>
     </w:lvl>
   </w:abstractNum>
-  <w:abstractNum w:abstractNumId="4">
+  <w:abstractNum w:abstractNumId="4" w15:restartNumberingAfterBreak="0">
     <w:nsid w:val="7FE4222D"/>
     <w:multiLevelType w:val="multilevel"/>
     <w:tmpl w:val="D8B4F494"/>
@@ -10219,7 +10354,7 @@
 </file>
 
 <file path=word/styles.xml><?xml version="1.0" encoding="utf-8"?>
-<w:styles xmlns:mc="http://schemas.openxmlformats.org/markup-compatibility/2006" xmlns:r="http://schemas.openxmlformats.org/officeDocument/2006/relationships" xmlns:w="http://schemas.openxmlformats.org/wordprocessingml/2006/main" xmlns:w14="http://schemas.microsoft.com/office/word/2010/wordml" xmlns:w15="http://schemas.microsoft.com/office/word/2012/wordml" mc:Ignorable="w14 w15">
+<w:styles xmlns:mc="http://schemas.openxmlformats.org/markup-compatibility/2006" xmlns:r="http://schemas.openxmlformats.org/officeDocument/2006/relationships" xmlns:w="http://schemas.openxmlformats.org/wordprocessingml/2006/main" xmlns:w14="http://schemas.microsoft.com/office/word/2010/wordml" xmlns:w15="http://schemas.microsoft.com/office/word/2012/wordml" xmlns:w16cid="http://schemas.microsoft.com/office/word/2016/wordml/cid" xmlns:w16se="http://schemas.microsoft.com/office/word/2015/wordml/symex" mc:Ignorable="w14 w15 w16se w16cid">
   <w:docDefaults>
     <w:rPrDefault>
       <w:rPr>
@@ -10232,7 +10367,7 @@
     </w:rPrDefault>
     <w:pPrDefault/>
   </w:docDefaults>
-  <w:latentStyles w:defLockedState="0" w:defUIPriority="99" w:defSemiHidden="0" w:defUnhideWhenUsed="0" w:defQFormat="0" w:count="371">
+  <w:latentStyles w:defLockedState="0" w:defUIPriority="99" w:defSemiHidden="0" w:defUnhideWhenUsed="0" w:defQFormat="0" w:count="376">
     <w:lsdException w:name="Normal" w:uiPriority="0" w:qFormat="1"/>
     <w:lsdException w:name="heading 1" w:uiPriority="9" w:qFormat="1"/>
     <w:lsdException w:name="heading 2" w:semiHidden="1" w:uiPriority="9" w:unhideWhenUsed="1" w:qFormat="1"/>
@@ -10338,7 +10473,6 @@
     <w:lsdException w:name="HTML Sample" w:semiHidden="1" w:unhideWhenUsed="1"/>
     <w:lsdException w:name="HTML Typewriter" w:semiHidden="1" w:unhideWhenUsed="1"/>
     <w:lsdException w:name="HTML Variable" w:semiHidden="1" w:unhideWhenUsed="1"/>
-    <w:lsdException w:name="Normal Table" w:semiHidden="1" w:unhideWhenUsed="1"/>
     <w:lsdException w:name="annotation subject" w:semiHidden="1" w:unhideWhenUsed="1"/>
     <w:lsdException w:name="No List" w:semiHidden="1" w:unhideWhenUsed="1"/>
     <w:lsdException w:name="Outline List 1" w:semiHidden="1" w:unhideWhenUsed="1"/>
@@ -10381,11 +10515,8 @@
     <w:lsdException w:name="Table Contemporary" w:semiHidden="1" w:unhideWhenUsed="1"/>
     <w:lsdException w:name="Table Elegant" w:semiHidden="1" w:unhideWhenUsed="1"/>
     <w:lsdException w:name="Table Professional" w:semiHidden="1" w:unhideWhenUsed="1"/>
-    <w:lsdException w:name="Table Subtle 1" w:semiHidden="1" w:unhideWhenUsed="1"/>
     <w:lsdException w:name="Table Subtle 2" w:semiHidden="1" w:unhideWhenUsed="1"/>
     <w:lsdException w:name="Table Web 1" w:semiHidden="1" w:unhideWhenUsed="1"/>
-    <w:lsdException w:name="Table Web 2" w:semiHidden="1" w:unhideWhenUsed="1"/>
-    <w:lsdException w:name="Table Web 3" w:semiHidden="1" w:unhideWhenUsed="1"/>
     <w:lsdException w:name="Balloon Text" w:semiHidden="1" w:unhideWhenUsed="1"/>
     <w:lsdException w:name="Table Grid" w:uiPriority="39"/>
     <w:lsdException w:name="Table Theme" w:semiHidden="1" w:unhideWhenUsed="1"/>
@@ -10604,6 +10735,11 @@
     <w:lsdException w:name="List Table 5 Dark Accent 6" w:uiPriority="50"/>
     <w:lsdException w:name="List Table 6 Colorful Accent 6" w:uiPriority="51"/>
     <w:lsdException w:name="List Table 7 Colorful Accent 6" w:uiPriority="52"/>
+    <w:lsdException w:name="Mention" w:semiHidden="1" w:unhideWhenUsed="1"/>
+    <w:lsdException w:name="Smart Hyperlink" w:semiHidden="1" w:unhideWhenUsed="1"/>
+    <w:lsdException w:name="Hashtag" w:semiHidden="1" w:unhideWhenUsed="1"/>
+    <w:lsdException w:name="Unresolved Mention" w:semiHidden="1" w:unhideWhenUsed="1"/>
+    <w:lsdException w:name="Smart Link" w:semiHidden="1" w:unhideWhenUsed="1"/>
   </w:latentStyles>
   <w:style w:type="paragraph" w:default="1" w:styleId="a">
     <w:name w:val="Normal"/>
@@ -10617,7 +10753,7 @@
     <w:name w:val="heading 1"/>
     <w:basedOn w:val="a"/>
     <w:next w:val="a"/>
-    <w:link w:val="1Char"/>
+    <w:link w:val="10"/>
     <w:uiPriority w:val="9"/>
     <w:qFormat/>
     <w:rsid w:val="00BD352B"/>
@@ -10639,7 +10775,7 @@
     <w:name w:val="heading 2"/>
     <w:basedOn w:val="a"/>
     <w:next w:val="a"/>
-    <w:link w:val="2Char"/>
+    <w:link w:val="20"/>
     <w:uiPriority w:val="9"/>
     <w:unhideWhenUsed/>
     <w:qFormat/>
@@ -10662,7 +10798,7 @@
     <w:name w:val="heading 3"/>
     <w:basedOn w:val="a"/>
     <w:next w:val="a"/>
-    <w:link w:val="3Char"/>
+    <w:link w:val="30"/>
     <w:uiPriority w:val="9"/>
     <w:unhideWhenUsed/>
     <w:qFormat/>
@@ -10684,7 +10820,7 @@
     <w:name w:val="heading 4"/>
     <w:basedOn w:val="a"/>
     <w:next w:val="a"/>
-    <w:link w:val="4Char"/>
+    <w:link w:val="40"/>
     <w:uiPriority w:val="9"/>
     <w:unhideWhenUsed/>
     <w:qFormat/>
@@ -10733,7 +10869,7 @@
   <w:style w:type="paragraph" w:styleId="a3">
     <w:name w:val="header"/>
     <w:basedOn w:val="a"/>
-    <w:link w:val="Char"/>
+    <w:link w:val="a4"/>
     <w:uiPriority w:val="99"/>
     <w:unhideWhenUsed/>
     <w:rsid w:val="00BD352B"/>
@@ -10753,8 +10889,8 @@
       <w:szCs w:val="18"/>
     </w:rPr>
   </w:style>
-  <w:style w:type="character" w:customStyle="1" w:styleId="Char">
-    <w:name w:val="页眉 Char"/>
+  <w:style w:type="character" w:customStyle="1" w:styleId="a4">
+    <w:name w:val="页眉 字符"/>
     <w:basedOn w:val="a0"/>
     <w:link w:val="a3"/>
     <w:uiPriority w:val="99"/>
@@ -10764,10 +10900,10 @@
       <w:szCs w:val="18"/>
     </w:rPr>
   </w:style>
-  <w:style w:type="paragraph" w:styleId="a4">
+  <w:style w:type="paragraph" w:styleId="a5">
     <w:name w:val="footer"/>
     <w:basedOn w:val="a"/>
-    <w:link w:val="Char0"/>
+    <w:link w:val="a6"/>
     <w:uiPriority w:val="99"/>
     <w:unhideWhenUsed/>
     <w:rsid w:val="00BD352B"/>
@@ -10784,10 +10920,10 @@
       <w:szCs w:val="18"/>
     </w:rPr>
   </w:style>
-  <w:style w:type="character" w:customStyle="1" w:styleId="Char0">
-    <w:name w:val="页脚 Char"/>
+  <w:style w:type="character" w:customStyle="1" w:styleId="a6">
+    <w:name w:val="页脚 字符"/>
     <w:basedOn w:val="a0"/>
-    <w:link w:val="a4"/>
+    <w:link w:val="a5"/>
     <w:uiPriority w:val="99"/>
     <w:rsid w:val="00BD352B"/>
     <w:rPr>
@@ -10795,8 +10931,8 @@
       <w:szCs w:val="18"/>
     </w:rPr>
   </w:style>
-  <w:style w:type="character" w:customStyle="1" w:styleId="1Char">
-    <w:name w:val="标题 1 Char"/>
+  <w:style w:type="character" w:customStyle="1" w:styleId="10">
+    <w:name w:val="标题 1 字符"/>
     <w:basedOn w:val="a0"/>
     <w:link w:val="1"/>
     <w:uiPriority w:val="9"/>
@@ -10809,8 +10945,8 @@
       <w:szCs w:val="44"/>
     </w:rPr>
   </w:style>
-  <w:style w:type="character" w:customStyle="1" w:styleId="2Char">
-    <w:name w:val="标题 2 Char"/>
+  <w:style w:type="character" w:customStyle="1" w:styleId="20">
+    <w:name w:val="标题 2 字符"/>
     <w:basedOn w:val="a0"/>
     <w:link w:val="2"/>
     <w:uiPriority w:val="9"/>
@@ -10823,13 +10959,12 @@
       <w:szCs w:val="32"/>
     </w:rPr>
   </w:style>
-  <w:style w:type="table" w:styleId="a5">
+  <w:style w:type="table" w:styleId="a7">
     <w:name w:val="Table Grid"/>
     <w:basedOn w:val="a1"/>
     <w:uiPriority w:val="39"/>
     <w:rsid w:val="00BD352B"/>
     <w:tblPr>
-      <w:tblInd w:w="0" w:type="dxa"/>
       <w:tblBorders>
         <w:top w:val="single" w:sz="4" w:space="0" w:color="auto"/>
         <w:left w:val="single" w:sz="4" w:space="0" w:color="auto"/>
@@ -10838,16 +10973,10 @@
         <w:insideH w:val="single" w:sz="4" w:space="0" w:color="auto"/>
         <w:insideV w:val="single" w:sz="4" w:space="0" w:color="auto"/>
       </w:tblBorders>
-      <w:tblCellMar>
-        <w:top w:w="0" w:type="dxa"/>
-        <w:left w:w="108" w:type="dxa"/>
-        <w:bottom w:w="0" w:type="dxa"/>
-        <w:right w:w="108" w:type="dxa"/>
-      </w:tblCellMar>
     </w:tblPr>
   </w:style>
-  <w:style w:type="character" w:customStyle="1" w:styleId="3Char">
-    <w:name w:val="标题 3 Char"/>
+  <w:style w:type="character" w:customStyle="1" w:styleId="30">
+    <w:name w:val="标题 3 字符"/>
     <w:basedOn w:val="a0"/>
     <w:link w:val="3"/>
     <w:uiPriority w:val="9"/>
@@ -10859,7 +10988,7 @@
       <w:szCs w:val="32"/>
     </w:rPr>
   </w:style>
-  <w:style w:type="character" w:styleId="a6">
+  <w:style w:type="character" w:styleId="a8">
     <w:name w:val="Hyperlink"/>
     <w:basedOn w:val="a0"/>
     <w:uiPriority w:val="99"/>
@@ -10871,7 +11000,7 @@
       <w:u w:val="single"/>
     </w:rPr>
   </w:style>
-  <w:style w:type="paragraph" w:styleId="a7">
+  <w:style w:type="paragraph" w:styleId="a9">
     <w:name w:val="List Paragraph"/>
     <w:basedOn w:val="a"/>
     <w:uiPriority w:val="34"/>
@@ -10881,8 +11010,8 @@
       <w:ind w:firstLineChars="200" w:firstLine="420"/>
     </w:pPr>
   </w:style>
-  <w:style w:type="character" w:customStyle="1" w:styleId="4Char">
-    <w:name w:val="标题 4 Char"/>
+  <w:style w:type="character" w:customStyle="1" w:styleId="40">
+    <w:name w:val="标题 4 字符"/>
     <w:basedOn w:val="a0"/>
     <w:link w:val="4"/>
     <w:uiPriority w:val="9"/>
@@ -10895,7 +11024,7 @@
       <w:szCs w:val="28"/>
     </w:rPr>
   </w:style>
-  <w:style w:type="table" w:styleId="40">
+  <w:style w:type="table" w:styleId="41">
     <w:name w:val="Plain Table 4"/>
     <w:basedOn w:val="a1"/>
     <w:uiPriority w:val="44"/>
@@ -10903,13 +11032,6 @@
     <w:tblPr>
       <w:tblStyleRowBandSize w:val="1"/>
       <w:tblStyleColBandSize w:val="1"/>
-      <w:tblInd w:w="0" w:type="dxa"/>
-      <w:tblCellMar>
-        <w:top w:w="0" w:type="dxa"/>
-        <w:left w:w="108" w:type="dxa"/>
-        <w:bottom w:w="0" w:type="dxa"/>
-        <w:right w:w="108" w:type="dxa"/>
-      </w:tblCellMar>
     </w:tblPr>
     <w:tblStylePr w:type="firstRow">
       <w:rPr>
@@ -10956,7 +11078,6 @@
     <w:tblPr>
       <w:tblStyleRowBandSize w:val="1"/>
       <w:tblStyleColBandSize w:val="1"/>
-      <w:tblInd w:w="0" w:type="dxa"/>
       <w:tblBorders>
         <w:top w:val="single" w:sz="4" w:space="0" w:color="9CC2E5" w:themeColor="accent5" w:themeTint="99"/>
         <w:left w:val="single" w:sz="4" w:space="0" w:color="9CC2E5" w:themeColor="accent5" w:themeTint="99"/>
@@ -10965,12 +11086,6 @@
         <w:insideH w:val="single" w:sz="4" w:space="0" w:color="9CC2E5" w:themeColor="accent5" w:themeTint="99"/>
         <w:insideV w:val="single" w:sz="4" w:space="0" w:color="9CC2E5" w:themeColor="accent5" w:themeTint="99"/>
       </w:tblBorders>
-      <w:tblCellMar>
-        <w:top w:w="0" w:type="dxa"/>
-        <w:left w:w="108" w:type="dxa"/>
-        <w:bottom w:w="0" w:type="dxa"/>
-        <w:right w:w="108" w:type="dxa"/>
-      </w:tblCellMar>
     </w:tblPr>
     <w:tblStylePr w:type="firstRow">
       <w:rPr>
@@ -11096,19 +11211,12 @@
     <w:tblPr>
       <w:tblStyleRowBandSize w:val="1"/>
       <w:tblStyleColBandSize w:val="1"/>
-      <w:tblInd w:w="0" w:type="dxa"/>
       <w:tblBorders>
         <w:top w:val="single" w:sz="2" w:space="0" w:color="9CC2E5" w:themeColor="accent5" w:themeTint="99"/>
         <w:bottom w:val="single" w:sz="2" w:space="0" w:color="9CC2E5" w:themeColor="accent5" w:themeTint="99"/>
         <w:insideH w:val="single" w:sz="2" w:space="0" w:color="9CC2E5" w:themeColor="accent5" w:themeTint="99"/>
         <w:insideV w:val="single" w:sz="2" w:space="0" w:color="9CC2E5" w:themeColor="accent5" w:themeTint="99"/>
       </w:tblBorders>
-      <w:tblCellMar>
-        <w:top w:w="0" w:type="dxa"/>
-        <w:left w:w="108" w:type="dxa"/>
-        <w:bottom w:w="0" w:type="dxa"/>
-        <w:right w:w="108" w:type="dxa"/>
-      </w:tblCellMar>
     </w:tblPr>
     <w:tblStylePr w:type="firstRow">
       <w:rPr>
@@ -11167,7 +11275,7 @@
       </w:tcPr>
     </w:tblStylePr>
   </w:style>
-  <w:style w:type="character" w:styleId="a8">
+  <w:style w:type="character" w:styleId="aa">
     <w:name w:val="Placeholder Text"/>
     <w:basedOn w:val="a0"/>
     <w:uiPriority w:val="99"/>

</xml_diff>

<commit_message>
few modification for the manual
</commit_message>
<xml_diff>
--- a/manual.docx
+++ b/manual.docx
@@ -362,11 +362,19 @@
         </w:rPr>
         <w:t xml:space="preserve"> the installation is </w:t>
       </w:r>
-      <w:r>
-        <w:rPr>
-          <w:rFonts w:ascii="Times New Roman" w:hAnsi="Times New Roman" w:cs="Times New Roman"/>
-        </w:rPr>
-        <w:t>very easy. Once the depen</w:t>
+      <w:proofErr w:type="gramStart"/>
+      <w:r>
+        <w:rPr>
+          <w:rFonts w:ascii="Times New Roman" w:hAnsi="Times New Roman" w:cs="Times New Roman"/>
+        </w:rPr>
+        <w:t>very easy</w:t>
+      </w:r>
+      <w:proofErr w:type="gramEnd"/>
+      <w:r>
+        <w:rPr>
+          <w:rFonts w:ascii="Times New Roman" w:hAnsi="Times New Roman" w:cs="Times New Roman"/>
+        </w:rPr>
+        <w:t>. Once the depen</w:t>
       </w:r>
       <w:r>
         <w:rPr>
@@ -1119,6 +1127,7 @@
         <w:t xml:space="preserve">d the location into </w:t>
       </w:r>
       <w:proofErr w:type="spellStart"/>
+      <w:proofErr w:type="gramStart"/>
       <w:r>
         <w:rPr>
           <w:rFonts w:ascii="Times New Roman" w:hAnsi="Times New Roman" w:cs="Times New Roman"/>
@@ -1126,6 +1135,7 @@
         <w:t>sys.path</w:t>
       </w:r>
       <w:proofErr w:type="spellEnd"/>
+      <w:proofErr w:type="gramEnd"/>
       <w:r>
         <w:rPr>
           <w:rFonts w:ascii="Times New Roman" w:hAnsi="Times New Roman" w:cs="Times New Roman"/>
@@ -1198,13 +1208,23 @@
         </w:rPr>
       </w:pPr>
       <w:proofErr w:type="spellStart"/>
+      <w:proofErr w:type="gramStart"/>
       <w:r>
         <w:rPr>
           <w:rFonts w:ascii="Times New Roman" w:hAnsi="Times New Roman" w:cs="Times New Roman"/>
           <w:b/>
           <w:bCs/>
         </w:rPr>
-        <w:t>sys.path.append</w:t>
+        <w:t>sys.path</w:t>
+      </w:r>
+      <w:proofErr w:type="gramEnd"/>
+      <w:r>
+        <w:rPr>
+          <w:rFonts w:ascii="Times New Roman" w:hAnsi="Times New Roman" w:cs="Times New Roman"/>
+          <w:b/>
+          <w:bCs/>
+        </w:rPr>
+        <w:t>.append</w:t>
       </w:r>
       <w:proofErr w:type="spellEnd"/>
       <w:r>
@@ -1342,12 +1362,14 @@
         </w:rPr>
         <w:t xml:space="preserve"> notebook.html</w:t>
       </w:r>
+      <w:proofErr w:type="gramStart"/>
       <w:r>
         <w:rPr>
           <w:rFonts w:ascii="Times New Roman" w:hAnsi="Times New Roman" w:cs="Times New Roman"/>
         </w:rPr>
         <w:t>’, or</w:t>
       </w:r>
+      <w:proofErr w:type="gramEnd"/>
       <w:r>
         <w:rPr>
           <w:rFonts w:ascii="Times New Roman" w:hAnsi="Times New Roman" w:cs="Times New Roman"/>
@@ -1707,11 +1729,19 @@
         </w:rPr>
         <w:t xml:space="preserve">showed without error, </w:t>
       </w:r>
-      <w:r>
-        <w:rPr>
-          <w:rFonts w:ascii="Times New Roman" w:hAnsi="Times New Roman" w:cs="Times New Roman"/>
-        </w:rPr>
-        <w:t xml:space="preserve">it’s available. </w:t>
+      <w:proofErr w:type="gramStart"/>
+      <w:r>
+        <w:rPr>
+          <w:rFonts w:ascii="Times New Roman" w:hAnsi="Times New Roman" w:cs="Times New Roman"/>
+        </w:rPr>
+        <w:t>it’s</w:t>
+      </w:r>
+      <w:proofErr w:type="gramEnd"/>
+      <w:r>
+        <w:rPr>
+          <w:rFonts w:ascii="Times New Roman" w:hAnsi="Times New Roman" w:cs="Times New Roman"/>
+        </w:rPr>
+        <w:t xml:space="preserve"> available. </w:t>
       </w:r>
       <w:r>
         <w:rPr>
@@ -2828,6 +2858,7 @@
         <w:t xml:space="preserve">--optimizer </w:t>
       </w:r>
       <w:proofErr w:type="spellStart"/>
+      <w:proofErr w:type="gramStart"/>
       <w:r>
         <w:rPr>
           <w:rFonts w:ascii="Times New Roman" w:hAnsi="Times New Roman" w:cs="Times New Roman"/>
@@ -2836,6 +2867,7 @@
         <w:t>optimizers.Adam</w:t>
       </w:r>
       <w:proofErr w:type="spellEnd"/>
+      <w:proofErr w:type="gramEnd"/>
       <w:r>
         <w:rPr>
           <w:rFonts w:ascii="Times New Roman" w:hAnsi="Times New Roman" w:cs="Times New Roman"/>
@@ -4709,6 +4741,7 @@
         <w:t xml:space="preserve"> </w:t>
       </w:r>
       <w:proofErr w:type="spellStart"/>
+      <w:proofErr w:type="gramStart"/>
       <w:r>
         <w:rPr>
           <w:rFonts w:ascii="Times New Roman" w:hAnsi="Times New Roman" w:cs="Times New Roman"/>
@@ -4718,6 +4751,7 @@
         <w:t>notebook.ipynb</w:t>
       </w:r>
       <w:proofErr w:type="spellEnd"/>
+      <w:proofErr w:type="gramEnd"/>
       <w:r>
         <w:rPr>
           <w:rFonts w:ascii="Times New Roman" w:hAnsi="Times New Roman" w:cs="Times New Roman"/>
@@ -4914,7 +4948,21 @@
         <w:rPr>
           <w:rFonts w:ascii="Times New Roman" w:hAnsi="Times New Roman" w:cs="Times New Roman"/>
         </w:rPr>
-        <w:t xml:space="preserve">, parameters and some </w:t>
+        <w:t xml:space="preserve">, </w:t>
+      </w:r>
+      <w:proofErr w:type="gramStart"/>
+      <w:r>
+        <w:rPr>
+          <w:rFonts w:ascii="Times New Roman" w:hAnsi="Times New Roman" w:cs="Times New Roman"/>
+        </w:rPr>
+        <w:t>parameters</w:t>
+      </w:r>
+      <w:proofErr w:type="gramEnd"/>
+      <w:r>
+        <w:rPr>
+          <w:rFonts w:ascii="Times New Roman" w:hAnsi="Times New Roman" w:cs="Times New Roman"/>
+        </w:rPr>
+        <w:t xml:space="preserve"> and some </w:t>
       </w:r>
       <w:r>
         <w:rPr>
@@ -5122,11 +5170,19 @@
         </w:rPr>
         <w:t xml:space="preserve"> The workflow is </w:t>
       </w:r>
-      <w:r>
-        <w:rPr>
-          <w:rFonts w:ascii="Times New Roman" w:hAnsi="Times New Roman" w:cs="Times New Roman"/>
-        </w:rPr>
-        <w:t xml:space="preserve">very simple, so </w:t>
+      <w:proofErr w:type="gramStart"/>
+      <w:r>
+        <w:rPr>
+          <w:rFonts w:ascii="Times New Roman" w:hAnsi="Times New Roman" w:cs="Times New Roman"/>
+        </w:rPr>
+        <w:t>very simple</w:t>
+      </w:r>
+      <w:proofErr w:type="gramEnd"/>
+      <w:r>
+        <w:rPr>
+          <w:rFonts w:ascii="Times New Roman" w:hAnsi="Times New Roman" w:cs="Times New Roman"/>
+        </w:rPr>
+        <w:t xml:space="preserve">, so </w:t>
       </w:r>
       <w:r>
         <w:rPr>
@@ -5415,6 +5471,7 @@
         <w:t xml:space="preserve"> </w:t>
       </w:r>
       <w:proofErr w:type="spellStart"/>
+      <w:proofErr w:type="gramStart"/>
       <w:r>
         <w:rPr>
           <w:rFonts w:ascii="Times New Roman" w:hAnsi="Times New Roman" w:cs="Times New Roman"/>
@@ -5422,6 +5479,7 @@
         <w:t>notebook.ipynb</w:t>
       </w:r>
       <w:proofErr w:type="spellEnd"/>
+      <w:proofErr w:type="gramEnd"/>
       <w:r>
         <w:rPr>
           <w:rFonts w:ascii="Times New Roman" w:hAnsi="Times New Roman" w:cs="Times New Roman"/>
@@ -6369,7 +6427,21 @@
               <w:rPr>
                 <w:rFonts w:ascii="Times New Roman" w:hAnsi="Times New Roman" w:cs="Times New Roman"/>
               </w:rPr>
-              <w:t>[path1,path2,…]</w:t>
+              <w:t>[path</w:t>
+            </w:r>
+            <w:proofErr w:type="gramStart"/>
+            <w:r>
+              <w:rPr>
+                <w:rFonts w:ascii="Times New Roman" w:hAnsi="Times New Roman" w:cs="Times New Roman"/>
+              </w:rPr>
+              <w:t>1,path</w:t>
+            </w:r>
+            <w:proofErr w:type="gramEnd"/>
+            <w:r>
+              <w:rPr>
+                <w:rFonts w:ascii="Times New Roman" w:hAnsi="Times New Roman" w:cs="Times New Roman"/>
+              </w:rPr>
+              <w:t>2,…]</w:t>
             </w:r>
           </w:p>
         </w:tc>
@@ -6706,7 +6778,21 @@
               <w:rPr>
                 <w:rFonts w:ascii="Times New Roman" w:hAnsi="Times New Roman" w:cs="Times New Roman"/>
               </w:rPr>
-              <w:t>[path1,path2,…]</w:t>
+              <w:t>[path</w:t>
+            </w:r>
+            <w:proofErr w:type="gramStart"/>
+            <w:r>
+              <w:rPr>
+                <w:rFonts w:ascii="Times New Roman" w:hAnsi="Times New Roman" w:cs="Times New Roman"/>
+              </w:rPr>
+              <w:t>1,path</w:t>
+            </w:r>
+            <w:proofErr w:type="gramEnd"/>
+            <w:r>
+              <w:rPr>
+                <w:rFonts w:ascii="Times New Roman" w:hAnsi="Times New Roman" w:cs="Times New Roman"/>
+              </w:rPr>
+              <w:t>2,…]</w:t>
             </w:r>
           </w:p>
         </w:tc>
@@ -7788,7 +7874,21 @@
               <w:rPr>
                 <w:rFonts w:ascii="Times New Roman" w:hAnsi="Times New Roman" w:cs="Times New Roman"/>
               </w:rPr>
-              <w:t xml:space="preserve"> the training data into two piece, one is for training and the other for independent test.</w:t>
+              <w:t xml:space="preserve"> the training data into two </w:t>
+            </w:r>
+            <w:proofErr w:type="gramStart"/>
+            <w:r>
+              <w:rPr>
+                <w:rFonts w:ascii="Times New Roman" w:hAnsi="Times New Roman" w:cs="Times New Roman"/>
+              </w:rPr>
+              <w:t>piece</w:t>
+            </w:r>
+            <w:proofErr w:type="gramEnd"/>
+            <w:r>
+              <w:rPr>
+                <w:rFonts w:ascii="Times New Roman" w:hAnsi="Times New Roman" w:cs="Times New Roman"/>
+              </w:rPr>
+              <w:t>, one is for training and the other for independent test.</w:t>
             </w:r>
           </w:p>
           <w:p>
@@ -7816,7 +7916,21 @@
               <w:rPr>
                 <w:rFonts w:ascii="Times New Roman" w:hAnsi="Times New Roman" w:cs="Times New Roman"/>
               </w:rPr>
-              <w:t>' is 0.8, then the training data-set is 80% and the test data-set is 20% from the provided data.</w:t>
+              <w:t xml:space="preserve">' is 0.8, then the training </w:t>
+            </w:r>
+            <w:proofErr w:type="gramStart"/>
+            <w:r>
+              <w:rPr>
+                <w:rFonts w:ascii="Times New Roman" w:hAnsi="Times New Roman" w:cs="Times New Roman"/>
+              </w:rPr>
+              <w:t>data-set</w:t>
+            </w:r>
+            <w:proofErr w:type="gramEnd"/>
+            <w:r>
+              <w:rPr>
+                <w:rFonts w:ascii="Times New Roman" w:hAnsi="Times New Roman" w:cs="Times New Roman"/>
+              </w:rPr>
+              <w:t xml:space="preserve"> is 80% and the test data-set is 20% from the provided data.</w:t>
             </w:r>
           </w:p>
         </w:tc>
@@ -7948,7 +8062,21 @@
               <w:rPr>
                 <w:rFonts w:ascii="Times New Roman" w:hAnsi="Times New Roman" w:cs="Times New Roman"/>
               </w:rPr>
-              <w:t xml:space="preserve"> model for modeling. Both user made model (in .</w:t>
+              <w:t xml:space="preserve"> model for modeling. Both </w:t>
+            </w:r>
+            <w:proofErr w:type="gramStart"/>
+            <w:r>
+              <w:rPr>
+                <w:rFonts w:ascii="Times New Roman" w:hAnsi="Times New Roman" w:cs="Times New Roman"/>
+              </w:rPr>
+              <w:t>user</w:t>
+            </w:r>
+            <w:proofErr w:type="gramEnd"/>
+            <w:r>
+              <w:rPr>
+                <w:rFonts w:ascii="Times New Roman" w:hAnsi="Times New Roman" w:cs="Times New Roman"/>
+              </w:rPr>
+              <w:t xml:space="preserve"> made model (in .</w:t>
             </w:r>
             <w:proofErr w:type="spellStart"/>
             <w:r>
@@ -8645,7 +8773,21 @@
               <w:rPr>
                 <w:rFonts w:ascii="Times New Roman" w:hAnsi="Times New Roman" w:cs="Times New Roman"/>
               </w:rPr>
-              <w:t xml:space="preserve"> to decide the number of iteration of training</w:t>
+              <w:t xml:space="preserve"> to decide the number of </w:t>
+            </w:r>
+            <w:proofErr w:type="gramStart"/>
+            <w:r>
+              <w:rPr>
+                <w:rFonts w:ascii="Times New Roman" w:hAnsi="Times New Roman" w:cs="Times New Roman"/>
+              </w:rPr>
+              <w:t>iteration</w:t>
+            </w:r>
+            <w:proofErr w:type="gramEnd"/>
+            <w:r>
+              <w:rPr>
+                <w:rFonts w:ascii="Times New Roman" w:hAnsi="Times New Roman" w:cs="Times New Roman"/>
+              </w:rPr>
+              <w:t xml:space="preserve"> of training</w:t>
             </w:r>
           </w:p>
         </w:tc>
@@ -9665,11 +9807,19 @@
               <w:t>mae</w:t>
             </w:r>
             <w:proofErr w:type="spellEnd"/>
-            <w:r>
-              <w:rPr>
-                <w:rFonts w:ascii="Times New Roman" w:hAnsi="Times New Roman" w:cs="Times New Roman"/>
-              </w:rPr>
-              <w:t>’,…]</w:t>
+            <w:proofErr w:type="gramStart"/>
+            <w:r>
+              <w:rPr>
+                <w:rFonts w:ascii="Times New Roman" w:hAnsi="Times New Roman" w:cs="Times New Roman"/>
+              </w:rPr>
+              <w:t>’,…</w:t>
+            </w:r>
+            <w:proofErr w:type="gramEnd"/>
+            <w:r>
+              <w:rPr>
+                <w:rFonts w:ascii="Times New Roman" w:hAnsi="Times New Roman" w:cs="Times New Roman"/>
+              </w:rPr>
+              <w:t>]</w:t>
             </w:r>
           </w:p>
         </w:tc>
@@ -11388,6 +11538,7 @@
         </w:rPr>
         <w:t xml:space="preserve"> </w:t>
       </w:r>
+      <w:proofErr w:type="gramStart"/>
       <w:r>
         <w:rPr>
           <w:rFonts w:ascii="Times New Roman" w:hAnsi="Times New Roman" w:cs="Times New Roman"/>
@@ -11398,7 +11549,14 @@
         <w:rPr>
           <w:rFonts w:ascii="Times New Roman" w:hAnsi="Times New Roman" w:cs="Times New Roman"/>
         </w:rPr>
-        <w:t xml:space="preserve"> easy </w:t>
+        <w:t xml:space="preserve"> easy</w:t>
+      </w:r>
+      <w:proofErr w:type="gramEnd"/>
+      <w:r>
+        <w:rPr>
+          <w:rFonts w:ascii="Times New Roman" w:hAnsi="Times New Roman" w:cs="Times New Roman"/>
+        </w:rPr>
+        <w:t xml:space="preserve"> </w:t>
       </w:r>
       <w:r>
         <w:rPr>
@@ -13065,6 +13223,7 @@
         </w:rPr>
         <w:t xml:space="preserve"> still </w:t>
       </w:r>
+      <w:proofErr w:type="gramStart"/>
       <w:r>
         <w:rPr>
           <w:rFonts w:ascii="Times New Roman" w:hAnsi="Times New Roman" w:cs="Times New Roman"/>
@@ -13075,7 +13234,14 @@
         <w:rPr>
           <w:rFonts w:ascii="Times New Roman" w:hAnsi="Times New Roman" w:cs="Times New Roman"/>
         </w:rPr>
-        <w:t xml:space="preserve"> to </w:t>
+        <w:t xml:space="preserve"> to</w:t>
+      </w:r>
+      <w:proofErr w:type="gramEnd"/>
+      <w:r>
+        <w:rPr>
+          <w:rFonts w:ascii="Times New Roman" w:hAnsi="Times New Roman" w:cs="Times New Roman"/>
+        </w:rPr>
+        <w:t xml:space="preserve"> </w:t>
       </w:r>
       <w:r>
         <w:rPr>
@@ -13167,7 +13333,27 @@
         <w:rPr>
           <w:rFonts w:ascii="Times New Roman" w:hAnsi="Times New Roman" w:cs="Times New Roman"/>
         </w:rPr>
-        <w:t xml:space="preserve"> script. </w:t>
+        <w:t xml:space="preserve"> script</w:t>
+      </w:r>
+      <w:r>
+        <w:rPr>
+          <w:rFonts w:ascii="Times New Roman" w:hAnsi="Times New Roman" w:cs="Times New Roman"/>
+        </w:rPr>
+        <w:t>,</w:t>
+      </w:r>
+      <w:r>
+        <w:rPr>
+          <w:rFonts w:ascii="Times New Roman" w:hAnsi="Times New Roman" w:cs="Times New Roman"/>
+          <w:b/>
+          <w:bCs/>
+        </w:rPr>
+        <w:t xml:space="preserve"> the object ‘model’ in the template will be read and used as the model for training/predicting</w:t>
+      </w:r>
+      <w:r>
+        <w:rPr>
+          <w:rFonts w:ascii="Times New Roman" w:hAnsi="Times New Roman" w:cs="Times New Roman"/>
+        </w:rPr>
+        <w:t xml:space="preserve">. </w:t>
       </w:r>
       <w:r>
         <w:rPr>
@@ -13449,11 +13635,19 @@
         </w:rPr>
         <w:t xml:space="preserve">e </w:t>
       </w:r>
-      <w:r>
-        <w:rPr>
-          <w:rFonts w:ascii="Times New Roman" w:hAnsi="Times New Roman" w:cs="Times New Roman"/>
-        </w:rPr>
-        <w:t xml:space="preserve">looking forward </w:t>
+      <w:proofErr w:type="gramStart"/>
+      <w:r>
+        <w:rPr>
+          <w:rFonts w:ascii="Times New Roman" w:hAnsi="Times New Roman" w:cs="Times New Roman"/>
+        </w:rPr>
+        <w:t>looking</w:t>
+      </w:r>
+      <w:proofErr w:type="gramEnd"/>
+      <w:r>
+        <w:rPr>
+          <w:rFonts w:ascii="Times New Roman" w:hAnsi="Times New Roman" w:cs="Times New Roman"/>
+        </w:rPr>
+        <w:t xml:space="preserve"> forward </w:t>
       </w:r>
       <w:r>
         <w:rPr>
@@ -14999,6 +15193,31 @@
       <w:color w:val="808080"/>
     </w:rPr>
   </w:style>
+  <w:style w:type="paragraph" w:styleId="ab">
+    <w:name w:val="Balloon Text"/>
+    <w:basedOn w:val="a"/>
+    <w:link w:val="ac"/>
+    <w:uiPriority w:val="99"/>
+    <w:semiHidden/>
+    <w:unhideWhenUsed/>
+    <w:rsid w:val="0051761E"/>
+    <w:rPr>
+      <w:sz w:val="18"/>
+      <w:szCs w:val="18"/>
+    </w:rPr>
+  </w:style>
+  <w:style w:type="character" w:customStyle="1" w:styleId="ac">
+    <w:name w:val="批注框文本 字符"/>
+    <w:basedOn w:val="a0"/>
+    <w:link w:val="ab"/>
+    <w:uiPriority w:val="99"/>
+    <w:semiHidden/>
+    <w:rsid w:val="0051761E"/>
+    <w:rPr>
+      <w:sz w:val="18"/>
+      <w:szCs w:val="18"/>
+    </w:rPr>
+  </w:style>
 </w:styles>
 </file>
 

</xml_diff>